<commit_message>
Adding and organizing new exports.
</commit_message>
<xml_diff>
--- a/search_engine/code_catalogue.docx
+++ b/search_engine/code_catalogue.docx
@@ -90,8 +90,6 @@
         </w:rPr>
         <w:t>&lt; full code name&gt; | &lt; short code name for files &gt;</w:t>
       </w:r>
-      <w:bookmarkStart w:id="0" w:name="_GoBack"/>
-      <w:bookmarkEnd w:id="0"/>
     </w:p>
     <w:p>
       <w:pPr>
@@ -528,7 +526,7 @@
           <w:rPr>
             <w:rStyle w:val="Hyperlink"/>
             <w:rFonts w:ascii="Arial" w:hAnsi="Arial" w:cs="Arial"/>
-            <w:color w:val="3B3838" w:themeColor="background2" w:themeShade="40"/>
+            <w:color w:val="0070C0"/>
             <w:sz w:val="21"/>
             <w:szCs w:val="21"/>
           </w:rPr>
@@ -538,11 +536,20 @@
       <w:r>
         <w:rPr>
           <w:rFonts w:ascii="Arial" w:hAnsi="Arial" w:cs="Arial"/>
-          <w:color w:val="3B3838" w:themeColor="background2" w:themeShade="40"/>
-          <w:sz w:val="21"/>
-          <w:szCs w:val="21"/>
-        </w:rPr>
-        <w:t xml:space="preserve"> to the final result.</w:t>
+          <w:color w:val="0070C0"/>
+          <w:sz w:val="21"/>
+          <w:szCs w:val="21"/>
+        </w:rPr>
+        <w:t xml:space="preserve"> </w:t>
+      </w:r>
+      <w:r>
+        <w:rPr>
+          <w:rFonts w:ascii="Arial" w:hAnsi="Arial" w:cs="Arial"/>
+          <w:color w:val="3B3838" w:themeColor="background2" w:themeShade="40"/>
+          <w:sz w:val="21"/>
+          <w:szCs w:val="21"/>
+        </w:rPr>
+        <w:t>to the final result.</w:t>
       </w:r>
     </w:p>
     <w:p>
@@ -597,16 +604,7 @@
           <w:sz w:val="21"/>
           <w:szCs w:val="21"/>
         </w:rPr>
-        <w:t xml:space="preserve">   |   </w:t>
-      </w:r>
-      <w:r>
-        <w:rPr>
-          <w:rFonts w:ascii="Arial" w:hAnsi="Arial" w:cs="Arial"/>
-          <w:b/>
-          <w:sz w:val="21"/>
-          <w:szCs w:val="21"/>
-        </w:rPr>
-        <w:t>TS9J2</w:t>
+        <w:t xml:space="preserve">   |   TS9J2</w:t>
       </w:r>
     </w:p>
     <w:p>
@@ -984,7 +982,47 @@
           <w:szCs w:val="21"/>
           <w:highlight w:val="yellow"/>
         </w:rPr>
-        <w:t>13,613 results</w:t>
+        <w:t>1</w:t>
+      </w:r>
+      <w:r>
+        <w:rPr>
+          <w:rFonts w:ascii="Arial" w:hAnsi="Arial" w:cs="Arial"/>
+          <w:color w:val="3B3838" w:themeColor="background2" w:themeShade="40"/>
+          <w:sz w:val="21"/>
+          <w:szCs w:val="21"/>
+          <w:highlight w:val="yellow"/>
+        </w:rPr>
+        <w:t>8</w:t>
+      </w:r>
+      <w:r>
+        <w:rPr>
+          <w:rFonts w:ascii="Arial" w:hAnsi="Arial" w:cs="Arial"/>
+          <w:color w:val="3B3838" w:themeColor="background2" w:themeShade="40"/>
+          <w:sz w:val="21"/>
+          <w:szCs w:val="21"/>
+          <w:highlight w:val="yellow"/>
+        </w:rPr>
+        <w:t>,</w:t>
+      </w:r>
+      <w:r>
+        <w:rPr>
+          <w:rFonts w:ascii="Arial" w:hAnsi="Arial" w:cs="Arial"/>
+          <w:color w:val="3B3838" w:themeColor="background2" w:themeShade="40"/>
+          <w:sz w:val="21"/>
+          <w:szCs w:val="21"/>
+          <w:highlight w:val="yellow"/>
+        </w:rPr>
+        <w:t>247</w:t>
+      </w:r>
+      <w:r>
+        <w:rPr>
+          <w:rFonts w:ascii="Arial" w:hAnsi="Arial" w:cs="Arial"/>
+          <w:color w:val="3B3838" w:themeColor="background2" w:themeShade="40"/>
+          <w:sz w:val="21"/>
+          <w:szCs w:val="21"/>
+          <w:highlight w:val="yellow"/>
+        </w:rPr>
+        <w:t xml:space="preserve"> results</w:t>
       </w:r>
       <w:r>
         <w:rPr>
@@ -1022,17 +1060,7 @@
           <w:sz w:val="21"/>
           <w:szCs w:val="21"/>
         </w:rPr>
-        <w:t>ECOLOGY</w:t>
-      </w:r>
-      <w:r>
-        <w:rPr>
-          <w:rFonts w:ascii="Arial" w:hAnsi="Arial" w:cs="Arial"/>
-          <w:b/>
-          <w:color w:val="3B3838" w:themeColor="background2" w:themeShade="40"/>
-          <w:sz w:val="21"/>
-          <w:szCs w:val="21"/>
-        </w:rPr>
-        <w:t xml:space="preserve"> </w:t>
+        <w:t xml:space="preserve">ECOLOGY </w:t>
       </w:r>
       <w:r>
         <w:rPr>
@@ -1051,7 +1079,19 @@
           <w:sz w:val="21"/>
           <w:szCs w:val="21"/>
         </w:rPr>
-        <w:t>JOURNAL OF ECOLOGY</w:t>
+        <w:t>JOURNA</w:t>
+      </w:r>
+      <w:bookmarkStart w:id="0" w:name="_GoBack"/>
+      <w:bookmarkEnd w:id="0"/>
+      <w:r>
+        <w:rPr>
+          <w:rFonts w:ascii="Arial" w:hAnsi="Arial" w:cs="Arial"/>
+          <w:b/>
+          <w:color w:val="3B3838" w:themeColor="background2" w:themeShade="40"/>
+          <w:sz w:val="21"/>
+          <w:szCs w:val="21"/>
+        </w:rPr>
+        <w:t>L OF ECOLOGY</w:t>
       </w:r>
       <w:r>
         <w:rPr>
@@ -1089,7 +1129,27 @@
           <w:szCs w:val="21"/>
           <w:highlight w:val="yellow"/>
         </w:rPr>
-        <w:t>1,100 results</w:t>
+        <w:t>1,1</w:t>
+      </w:r>
+      <w:r>
+        <w:rPr>
+          <w:rFonts w:ascii="Arial" w:hAnsi="Arial" w:cs="Arial"/>
+          <w:color w:val="3B3838" w:themeColor="background2" w:themeShade="40"/>
+          <w:sz w:val="21"/>
+          <w:szCs w:val="21"/>
+          <w:highlight w:val="yellow"/>
+        </w:rPr>
+        <w:t>69</w:t>
+      </w:r>
+      <w:r>
+        <w:rPr>
+          <w:rFonts w:ascii="Arial" w:hAnsi="Arial" w:cs="Arial"/>
+          <w:color w:val="3B3838" w:themeColor="background2" w:themeShade="40"/>
+          <w:sz w:val="21"/>
+          <w:szCs w:val="21"/>
+          <w:highlight w:val="yellow"/>
+        </w:rPr>
+        <w:t xml:space="preserve"> results</w:t>
       </w:r>
       <w:r>
         <w:rPr>
@@ -1105,7 +1165,7 @@
           <w:rPr>
             <w:rStyle w:val="Hyperlink"/>
             <w:rFonts w:ascii="Arial" w:hAnsi="Arial" w:cs="Arial"/>
-            <w:color w:val="3B3838" w:themeColor="background2" w:themeShade="40"/>
+            <w:color w:val="0070C0"/>
             <w:sz w:val="21"/>
             <w:szCs w:val="21"/>
           </w:rPr>
@@ -1159,16 +1219,7 @@
           <w:sz w:val="21"/>
           <w:szCs w:val="21"/>
         </w:rPr>
-        <w:t xml:space="preserve">   |   </w:t>
-      </w:r>
-      <w:r>
-        <w:rPr>
-          <w:rFonts w:ascii="Arial" w:hAnsi="Arial" w:cs="Arial"/>
-          <w:b/>
-          <w:sz w:val="21"/>
-          <w:szCs w:val="21"/>
-        </w:rPr>
-        <w:t>BAJ2</w:t>
+        <w:t xml:space="preserve">   |   BAJ2</w:t>
       </w:r>
     </w:p>
     <w:p>
@@ -1197,36 +1248,110 @@
           <w:sz w:val="21"/>
           <w:szCs w:val="21"/>
         </w:rPr>
-        <w:t xml:space="preserve">When you go to the Web of Science Basic Search page and you select “Publication Name” in the drop down menu next to the Search button, type in “Journal of Ecology” in the search bar and then click on search. You get 7,211 hits. For “Ecology”, you get 17,080 hits. However, when you remove the years 2000-2021 for each, you then get 3,997 and 10,067, respectively. When you select only for articles you then filter down to 3,520 and 8,408, respectively. Selecting for English reduces each slightly to 3,520 and 8,406, respectively. </w:t>
-      </w:r>
-    </w:p>
-    <w:p>
-      <w:pPr>
-        <w:rPr>
-          <w:rFonts w:ascii="Arial" w:hAnsi="Arial" w:cs="Arial"/>
-          <w:color w:val="3B3838" w:themeColor="background2" w:themeShade="40"/>
-          <w:sz w:val="21"/>
-          <w:szCs w:val="21"/>
-        </w:rPr>
-      </w:pPr>
-    </w:p>
-    <w:p>
-      <w:pPr>
-        <w:rPr>
-          <w:rFonts w:ascii="Arial" w:hAnsi="Arial" w:cs="Arial"/>
-          <w:color w:val="3B3838" w:themeColor="background2" w:themeShade="40"/>
-          <w:sz w:val="21"/>
-          <w:szCs w:val="21"/>
-        </w:rPr>
-      </w:pPr>
-      <w:r>
-        <w:rPr>
-          <w:rFonts w:ascii="Arial" w:hAnsi="Arial" w:cs="Arial"/>
-          <w:color w:val="3B3838" w:themeColor="background2" w:themeShade="40"/>
-          <w:sz w:val="21"/>
-          <w:szCs w:val="21"/>
-        </w:rPr>
-        <w:t xml:space="preserve">Finally, when you select for USA as the Country/Region, you are left with 561 and 4,677 respectively. Notably, if you select for a Research Area (SU) of Environmental Sciences and Ecology, then there is no change in the number of hits. </w:t>
+        <w:t xml:space="preserve">When you go to the Web of Science Basic Search page and you select “Publication Name” in the drop down menu next to the Search button, type in “Journal of Ecology” in the search bar and then click on search. You get 7,211 hits. For “Ecology”, you get 17,080 hits. However, when you </w:t>
+      </w:r>
+      <w:r>
+        <w:rPr>
+          <w:rFonts w:ascii="Arial" w:hAnsi="Arial" w:cs="Arial"/>
+          <w:color w:val="3B3838" w:themeColor="background2" w:themeShade="40"/>
+          <w:sz w:val="21"/>
+          <w:szCs w:val="21"/>
+        </w:rPr>
+        <w:t>select</w:t>
+      </w:r>
+      <w:r>
+        <w:rPr>
+          <w:rFonts w:ascii="Arial" w:hAnsi="Arial" w:cs="Arial"/>
+          <w:color w:val="3B3838" w:themeColor="background2" w:themeShade="40"/>
+          <w:sz w:val="21"/>
+          <w:szCs w:val="21"/>
+        </w:rPr>
+        <w:t xml:space="preserve"> the years </w:t>
+      </w:r>
+      <w:r>
+        <w:rPr>
+          <w:rFonts w:ascii="Arial" w:hAnsi="Arial" w:cs="Arial"/>
+          <w:color w:val="3B3838" w:themeColor="background2" w:themeShade="40"/>
+          <w:sz w:val="21"/>
+          <w:szCs w:val="21"/>
+        </w:rPr>
+        <w:t>1900-1999</w:t>
+      </w:r>
+      <w:r>
+        <w:rPr>
+          <w:rFonts w:ascii="Arial" w:hAnsi="Arial" w:cs="Arial"/>
+          <w:color w:val="3B3838" w:themeColor="background2" w:themeShade="40"/>
+          <w:sz w:val="21"/>
+          <w:szCs w:val="21"/>
+        </w:rPr>
+        <w:t xml:space="preserve"> for each, you then get 3,997 and 10,067, respectively. When you select only for articles you then filter down to 3,520 and 8,408, respectively. Selecting for English reduces each slightly to 3,520 and 8,406, respectively. </w:t>
+      </w:r>
+    </w:p>
+    <w:p>
+      <w:pPr>
+        <w:rPr>
+          <w:rFonts w:ascii="Arial" w:hAnsi="Arial" w:cs="Arial"/>
+          <w:color w:val="3B3838" w:themeColor="background2" w:themeShade="40"/>
+          <w:sz w:val="21"/>
+          <w:szCs w:val="21"/>
+        </w:rPr>
+      </w:pPr>
+    </w:p>
+    <w:p>
+      <w:pPr>
+        <w:rPr>
+          <w:rFonts w:ascii="Arial" w:hAnsi="Arial" w:cs="Arial"/>
+          <w:color w:val="3B3838" w:themeColor="background2" w:themeShade="40"/>
+          <w:sz w:val="21"/>
+          <w:szCs w:val="21"/>
+        </w:rPr>
+      </w:pPr>
+      <w:r>
+        <w:rPr>
+          <w:rFonts w:ascii="Arial" w:hAnsi="Arial" w:cs="Arial"/>
+          <w:color w:val="3B3838" w:themeColor="background2" w:themeShade="40"/>
+          <w:sz w:val="21"/>
+          <w:szCs w:val="21"/>
+        </w:rPr>
+        <w:t>Finally, when you select for USA as the Country/Region, you are left with 561 and 4,677</w:t>
+      </w:r>
+      <w:r>
+        <w:rPr>
+          <w:rFonts w:ascii="Arial" w:hAnsi="Arial" w:cs="Arial"/>
+          <w:color w:val="3B3838" w:themeColor="background2" w:themeShade="40"/>
+          <w:sz w:val="21"/>
+          <w:szCs w:val="21"/>
+        </w:rPr>
+        <w:t xml:space="preserve"> (</w:t>
+      </w:r>
+      <w:hyperlink r:id="rId7" w:history="1">
+        <w:r>
+          <w:rPr>
+            <w:rStyle w:val="Hyperlink"/>
+            <w:rFonts w:ascii="Arial" w:hAnsi="Arial" w:cs="Arial"/>
+            <w:sz w:val="21"/>
+            <w:szCs w:val="21"/>
+          </w:rPr>
+          <w:t>link</w:t>
+        </w:r>
+      </w:hyperlink>
+      <w:r>
+        <w:rPr>
+          <w:rFonts w:ascii="Arial" w:hAnsi="Arial" w:cs="Arial"/>
+          <w:color w:val="3B3838" w:themeColor="background2" w:themeShade="40"/>
+          <w:sz w:val="21"/>
+          <w:szCs w:val="21"/>
+        </w:rPr>
+        <w:t xml:space="preserve">), </w:t>
+      </w:r>
+      <w:r>
+        <w:rPr>
+          <w:rFonts w:ascii="Arial" w:hAnsi="Arial" w:cs="Arial"/>
+          <w:color w:val="3B3838" w:themeColor="background2" w:themeShade="40"/>
+          <w:sz w:val="21"/>
+          <w:szCs w:val="21"/>
+        </w:rPr>
+        <w:t xml:space="preserve">respectively. Notably, if you select for a Research Area (SU) of Environmental Sciences and Ecology, then there is no change in the number of hits. </w:t>
       </w:r>
       <w:r>
         <w:rPr>
@@ -1907,6 +2032,18 @@
       <w:u w:val="single"/>
     </w:rPr>
   </w:style>
+  <w:style w:type="character" w:styleId="UnresolvedMention">
+    <w:name w:val="Unresolved Mention"/>
+    <w:basedOn w:val="DefaultParagraphFont"/>
+    <w:uiPriority w:val="99"/>
+    <w:semiHidden/>
+    <w:unhideWhenUsed/>
+    <w:rsid w:val="00887E8C"/>
+    <w:rPr>
+      <w:color w:val="605E5C"/>
+      <w:shd w:val="clear" w:color="auto" w:fill="E1DFDD"/>
+    </w:rPr>
+  </w:style>
 </w:styles>
 </file>
 

</xml_diff>